<commit_message>
Inhaltsverzeichnis und Kapitel 2 Quellensuche
</commit_message>
<xml_diff>
--- a/BA-Senkleiter-HT14.docx
+++ b/BA-Senkleiter-HT14.docx
@@ -481,18 +481,40 @@
         <w:rPr>
           <w:sz w:val="28"/>
         </w:rPr>
-        <w:t xml:space="preserve"> Sc. with honours</w:t>
-      </w:r>
+        <w:t xml:space="preserve"> Sc. </w:t>
+      </w:r>
+      <w:proofErr w:type="spellStart"/>
       <w:r>
         <w:rPr>
           <w:sz w:val="28"/>
         </w:rPr>
+        <w:t>with</w:t>
+      </w:r>
+      <w:proofErr w:type="spellEnd"/>
+      <w:r>
+        <w:rPr>
+          <w:sz w:val="28"/>
+        </w:rPr>
         <w:t xml:space="preserve"> </w:t>
       </w:r>
+      <w:proofErr w:type="spellStart"/>
       <w:r>
         <w:rPr>
           <w:sz w:val="28"/>
         </w:rPr>
+        <w:t>honours</w:t>
+      </w:r>
+      <w:proofErr w:type="spellEnd"/>
+      <w:r>
+        <w:rPr>
+          <w:sz w:val="28"/>
+        </w:rPr>
+        <w:t xml:space="preserve"> </w:t>
+      </w:r>
+      <w:r>
+        <w:rPr>
+          <w:sz w:val="28"/>
+        </w:rPr>
         <w:t>Peter</w:t>
       </w:r>
       <w:r>
@@ -501,12 +523,14 @@
         </w:rPr>
         <w:t xml:space="preserve"> </w:t>
       </w:r>
+      <w:proofErr w:type="spellStart"/>
       <w:r>
         <w:rPr>
           <w:sz w:val="28"/>
         </w:rPr>
         <w:t>Lachenmaier</w:t>
       </w:r>
+      <w:proofErr w:type="spellEnd"/>
     </w:p>
     <w:p>
       <w:pPr>
@@ -669,7 +693,7 @@
         <w:pStyle w:val="Bereichstitel"/>
       </w:pPr>
       <w:bookmarkStart w:id="1" w:name="_Toc217475448"/>
-      <w:bookmarkStart w:id="2" w:name="_Toc279253393"/>
+      <w:bookmarkStart w:id="2" w:name="_Toc279512301"/>
       <w:r>
         <w:lastRenderedPageBreak/>
         <w:t>Abstract</w:t>
@@ -692,7 +716,7 @@
       <w:pPr>
         <w:pStyle w:val="Bereichstitel"/>
       </w:pPr>
-      <w:bookmarkStart w:id="3" w:name="_Toc279253394"/>
+      <w:bookmarkStart w:id="3" w:name="_Toc279512302"/>
       <w:r>
         <w:lastRenderedPageBreak/>
         <w:t>Inhaltsverzeichnis</w:t>
@@ -723,6 +747,8 @@
       <w:r>
         <w:fldChar w:fldCharType="separate"/>
       </w:r>
+      <w:bookmarkStart w:id="4" w:name="_GoBack"/>
+      <w:bookmarkEnd w:id="4"/>
       <w:r>
         <w:rPr>
           <w:noProof/>
@@ -745,7 +771,7 @@
         <w:rPr>
           <w:noProof/>
         </w:rPr>
-        <w:instrText xml:space="preserve"> PAGEREF _Toc279253393 \h </w:instrText>
+        <w:instrText xml:space="preserve"> PAGEREF _Toc279512301 \h </w:instrText>
       </w:r>
       <w:r>
         <w:rPr>
@@ -807,7 +833,7 @@
         <w:rPr>
           <w:noProof/>
         </w:rPr>
-        <w:instrText xml:space="preserve"> PAGEREF _Toc279253394 \h </w:instrText>
+        <w:instrText xml:space="preserve"> PAGEREF _Toc279512302 \h </w:instrText>
       </w:r>
       <w:r>
         <w:rPr>
@@ -869,7 +895,7 @@
         <w:rPr>
           <w:noProof/>
         </w:rPr>
-        <w:instrText xml:space="preserve"> PAGEREF _Toc279253395 \h </w:instrText>
+        <w:instrText xml:space="preserve"> PAGEREF _Toc279512303 \h </w:instrText>
       </w:r>
       <w:r>
         <w:rPr>
@@ -931,7 +957,7 @@
         <w:rPr>
           <w:noProof/>
         </w:rPr>
-        <w:instrText xml:space="preserve"> PAGEREF _Toc279253396 \h </w:instrText>
+        <w:instrText xml:space="preserve"> PAGEREF _Toc279512304 \h </w:instrText>
       </w:r>
       <w:r>
         <w:rPr>
@@ -1015,7 +1041,7 @@
         <w:rPr>
           <w:noProof/>
         </w:rPr>
-        <w:instrText xml:space="preserve"> PAGEREF _Toc279253397 \h </w:instrText>
+        <w:instrText xml:space="preserve"> PAGEREF _Toc279512305 \h </w:instrText>
       </w:r>
       <w:r>
         <w:rPr>
@@ -1077,7 +1103,7 @@
         <w:rPr>
           <w:noProof/>
         </w:rPr>
-        <w:t>Problemstellung und Relevanz des Themas</w:t>
+        <w:t>Problemstellung und Motivation</w:t>
       </w:r>
       <w:r>
         <w:rPr>
@@ -1095,7 +1121,7 @@
         <w:rPr>
           <w:noProof/>
         </w:rPr>
-        <w:instrText xml:space="preserve"> PAGEREF _Toc279253398 \h </w:instrText>
+        <w:instrText xml:space="preserve"> PAGEREF _Toc279512306 \h </w:instrText>
       </w:r>
       <w:r>
         <w:rPr>
@@ -1157,7 +1183,7 @@
         <w:rPr>
           <w:noProof/>
         </w:rPr>
-        <w:t>Zielsetzung der Arbeit</w:t>
+        <w:t>Zielsetzung</w:t>
       </w:r>
       <w:r>
         <w:rPr>
@@ -1175,7 +1201,7 @@
         <w:rPr>
           <w:noProof/>
         </w:rPr>
-        <w:instrText xml:space="preserve"> PAGEREF _Toc279253399 \h </w:instrText>
+        <w:instrText xml:space="preserve"> PAGEREF _Toc279512307 \h </w:instrText>
       </w:r>
       <w:r>
         <w:rPr>
@@ -1237,7 +1263,7 @@
         <w:rPr>
           <w:noProof/>
         </w:rPr>
-        <w:t>Aufbau der Bachelorarbeit</w:t>
+        <w:t>Aufbau der Arbeit</w:t>
       </w:r>
       <w:r>
         <w:rPr>
@@ -1255,7 +1281,7 @@
         <w:rPr>
           <w:noProof/>
         </w:rPr>
-        <w:instrText xml:space="preserve"> PAGEREF _Toc279253400 \h </w:instrText>
+        <w:instrText xml:space="preserve"> PAGEREF _Toc279512308 \h </w:instrText>
       </w:r>
       <w:r>
         <w:rPr>
@@ -1321,7 +1347,7 @@
         <w:rPr>
           <w:noProof/>
         </w:rPr>
-        <w:t>Überblick aktueller UI Beschreibungssprachen</w:t>
+        <w:t>Kontext</w:t>
       </w:r>
       <w:r>
         <w:rPr>
@@ -1339,7 +1365,7 @@
         <w:rPr>
           <w:noProof/>
         </w:rPr>
-        <w:instrText xml:space="preserve"> PAGEREF _Toc279253401 \h </w:instrText>
+        <w:instrText xml:space="preserve"> PAGEREF _Toc279512309 \h </w:instrText>
       </w:r>
       <w:r>
         <w:rPr>
@@ -1401,7 +1427,7 @@
         <w:rPr>
           <w:noProof/>
         </w:rPr>
-        <w:t>Sprache 1</w:t>
+        <w:t>UI Beschreibungssprachen</w:t>
       </w:r>
       <w:r>
         <w:rPr>
@@ -1419,7 +1445,7 @@
         <w:rPr>
           <w:noProof/>
         </w:rPr>
-        <w:instrText xml:space="preserve"> PAGEREF _Toc279253402 \h </w:instrText>
+        <w:instrText xml:space="preserve"> PAGEREF _Toc279512310 \h </w:instrText>
       </w:r>
       <w:r>
         <w:rPr>
@@ -1447,13 +1473,13 @@
     </w:p>
     <w:p>
       <w:pPr>
-        <w:pStyle w:val="Verzeichnis2"/>
-        <w:tabs>
-          <w:tab w:val="left" w:pos="825"/>
+        <w:pStyle w:val="Verzeichnis3"/>
+        <w:tabs>
+          <w:tab w:val="left" w:pos="1470"/>
         </w:tabs>
         <w:rPr>
           <w:rFonts w:asciiTheme="minorHAnsi" w:eastAsiaTheme="minorEastAsia" w:hAnsiTheme="minorHAnsi" w:cstheme="minorBidi"/>
-          <w:b w:val="0"/>
+          <w:iCs w:val="0"/>
           <w:noProof/>
           <w:kern w:val="0"/>
           <w:szCs w:val="24"/>
@@ -1464,12 +1490,12 @@
         <w:rPr>
           <w:noProof/>
         </w:rPr>
-        <w:t>2.2</w:t>
+        <w:t>2.1.1</w:t>
       </w:r>
       <w:r>
         <w:rPr>
           <w:rFonts w:asciiTheme="minorHAnsi" w:eastAsiaTheme="minorEastAsia" w:hAnsiTheme="minorHAnsi" w:cstheme="minorBidi"/>
-          <w:b w:val="0"/>
+          <w:iCs w:val="0"/>
           <w:noProof/>
           <w:kern w:val="0"/>
           <w:szCs w:val="24"/>
@@ -1481,7 +1507,7 @@
         <w:rPr>
           <w:noProof/>
         </w:rPr>
-        <w:t>Sprache 2</w:t>
+        <w:t>Allgemeine Anforderungen</w:t>
       </w:r>
       <w:r>
         <w:rPr>
@@ -1499,7 +1525,7 @@
         <w:rPr>
           <w:noProof/>
         </w:rPr>
-        <w:instrText xml:space="preserve"> PAGEREF _Toc279253403 \h </w:instrText>
+        <w:instrText xml:space="preserve"> PAGEREF _Toc279512311 \h </w:instrText>
       </w:r>
       <w:r>
         <w:rPr>
@@ -1517,6 +1543,326 @@
           <w:noProof/>
         </w:rPr>
         <w:t>2</w:t>
+      </w:r>
+      <w:r>
+        <w:rPr>
+          <w:noProof/>
+        </w:rPr>
+        <w:fldChar w:fldCharType="end"/>
+      </w:r>
+    </w:p>
+    <w:p>
+      <w:pPr>
+        <w:pStyle w:val="Verzeichnis3"/>
+        <w:tabs>
+          <w:tab w:val="left" w:pos="1470"/>
+        </w:tabs>
+        <w:rPr>
+          <w:rFonts w:asciiTheme="minorHAnsi" w:eastAsiaTheme="minorEastAsia" w:hAnsiTheme="minorHAnsi" w:cstheme="minorBidi"/>
+          <w:iCs w:val="0"/>
+          <w:noProof/>
+          <w:kern w:val="0"/>
+          <w:szCs w:val="24"/>
+          <w:lang w:eastAsia="ja-JP"/>
+        </w:rPr>
+      </w:pPr>
+      <w:r>
+        <w:rPr>
+          <w:noProof/>
+        </w:rPr>
+        <w:t>2.1.2</w:t>
+      </w:r>
+      <w:r>
+        <w:rPr>
+          <w:rFonts w:asciiTheme="minorHAnsi" w:eastAsiaTheme="minorEastAsia" w:hAnsiTheme="minorHAnsi" w:cstheme="minorBidi"/>
+          <w:iCs w:val="0"/>
+          <w:noProof/>
+          <w:kern w:val="0"/>
+          <w:szCs w:val="24"/>
+          <w:lang w:eastAsia="ja-JP"/>
+        </w:rPr>
+        <w:tab/>
+      </w:r>
+      <w:r>
+        <w:rPr>
+          <w:noProof/>
+        </w:rPr>
+        <w:t>UIML</w:t>
+      </w:r>
+      <w:r>
+        <w:rPr>
+          <w:noProof/>
+        </w:rPr>
+        <w:tab/>
+      </w:r>
+      <w:r>
+        <w:rPr>
+          <w:noProof/>
+        </w:rPr>
+        <w:fldChar w:fldCharType="begin"/>
+      </w:r>
+      <w:r>
+        <w:rPr>
+          <w:noProof/>
+        </w:rPr>
+        <w:instrText xml:space="preserve"> PAGEREF _Toc279512312 \h </w:instrText>
+      </w:r>
+      <w:r>
+        <w:rPr>
+          <w:noProof/>
+        </w:rPr>
+      </w:r>
+      <w:r>
+        <w:rPr>
+          <w:noProof/>
+        </w:rPr>
+        <w:fldChar w:fldCharType="separate"/>
+      </w:r>
+      <w:r>
+        <w:rPr>
+          <w:noProof/>
+        </w:rPr>
+        <w:t>2</w:t>
+      </w:r>
+      <w:r>
+        <w:rPr>
+          <w:noProof/>
+        </w:rPr>
+        <w:fldChar w:fldCharType="end"/>
+      </w:r>
+    </w:p>
+    <w:p>
+      <w:pPr>
+        <w:pStyle w:val="Verzeichnis3"/>
+        <w:tabs>
+          <w:tab w:val="left" w:pos="1470"/>
+        </w:tabs>
+        <w:rPr>
+          <w:rFonts w:asciiTheme="minorHAnsi" w:eastAsiaTheme="minorEastAsia" w:hAnsiTheme="minorHAnsi" w:cstheme="minorBidi"/>
+          <w:iCs w:val="0"/>
+          <w:noProof/>
+          <w:kern w:val="0"/>
+          <w:szCs w:val="24"/>
+          <w:lang w:eastAsia="ja-JP"/>
+        </w:rPr>
+      </w:pPr>
+      <w:r>
+        <w:rPr>
+          <w:noProof/>
+        </w:rPr>
+        <w:t>2.1.3</w:t>
+      </w:r>
+      <w:r>
+        <w:rPr>
+          <w:rFonts w:asciiTheme="minorHAnsi" w:eastAsiaTheme="minorEastAsia" w:hAnsiTheme="minorHAnsi" w:cstheme="minorBidi"/>
+          <w:iCs w:val="0"/>
+          <w:noProof/>
+          <w:kern w:val="0"/>
+          <w:szCs w:val="24"/>
+          <w:lang w:eastAsia="ja-JP"/>
+        </w:rPr>
+        <w:tab/>
+      </w:r>
+      <w:r>
+        <w:rPr>
+          <w:noProof/>
+        </w:rPr>
+        <w:t>FXML</w:t>
+      </w:r>
+      <w:r>
+        <w:rPr>
+          <w:noProof/>
+        </w:rPr>
+        <w:tab/>
+      </w:r>
+      <w:r>
+        <w:rPr>
+          <w:noProof/>
+        </w:rPr>
+        <w:fldChar w:fldCharType="begin"/>
+      </w:r>
+      <w:r>
+        <w:rPr>
+          <w:noProof/>
+        </w:rPr>
+        <w:instrText xml:space="preserve"> PAGEREF _Toc279512313 \h </w:instrText>
+      </w:r>
+      <w:r>
+        <w:rPr>
+          <w:noProof/>
+        </w:rPr>
+      </w:r>
+      <w:r>
+        <w:rPr>
+          <w:noProof/>
+        </w:rPr>
+        <w:fldChar w:fldCharType="separate"/>
+      </w:r>
+      <w:r>
+        <w:rPr>
+          <w:noProof/>
+        </w:rPr>
+        <w:t>3</w:t>
+      </w:r>
+      <w:r>
+        <w:rPr>
+          <w:noProof/>
+        </w:rPr>
+        <w:fldChar w:fldCharType="end"/>
+      </w:r>
+    </w:p>
+    <w:p>
+      <w:pPr>
+        <w:pStyle w:val="Verzeichnis3"/>
+        <w:tabs>
+          <w:tab w:val="left" w:pos="1470"/>
+        </w:tabs>
+        <w:rPr>
+          <w:rFonts w:asciiTheme="minorHAnsi" w:eastAsiaTheme="minorEastAsia" w:hAnsiTheme="minorHAnsi" w:cstheme="minorBidi"/>
+          <w:iCs w:val="0"/>
+          <w:noProof/>
+          <w:kern w:val="0"/>
+          <w:szCs w:val="24"/>
+          <w:lang w:eastAsia="ja-JP"/>
+        </w:rPr>
+      </w:pPr>
+      <w:r>
+        <w:rPr>
+          <w:noProof/>
+        </w:rPr>
+        <w:t>2.1.4</w:t>
+      </w:r>
+      <w:r>
+        <w:rPr>
+          <w:rFonts w:asciiTheme="minorHAnsi" w:eastAsiaTheme="minorEastAsia" w:hAnsiTheme="minorHAnsi" w:cstheme="minorBidi"/>
+          <w:iCs w:val="0"/>
+          <w:noProof/>
+          <w:kern w:val="0"/>
+          <w:szCs w:val="24"/>
+          <w:lang w:eastAsia="ja-JP"/>
+        </w:rPr>
+        <w:tab/>
+      </w:r>
+      <w:r>
+        <w:rPr>
+          <w:noProof/>
+        </w:rPr>
+        <w:t>XAML</w:t>
+      </w:r>
+      <w:r>
+        <w:rPr>
+          <w:noProof/>
+        </w:rPr>
+        <w:tab/>
+      </w:r>
+      <w:r>
+        <w:rPr>
+          <w:noProof/>
+        </w:rPr>
+        <w:fldChar w:fldCharType="begin"/>
+      </w:r>
+      <w:r>
+        <w:rPr>
+          <w:noProof/>
+        </w:rPr>
+        <w:instrText xml:space="preserve"> PAGEREF _Toc279512314 \h </w:instrText>
+      </w:r>
+      <w:r>
+        <w:rPr>
+          <w:noProof/>
+        </w:rPr>
+      </w:r>
+      <w:r>
+        <w:rPr>
+          <w:noProof/>
+        </w:rPr>
+        <w:fldChar w:fldCharType="separate"/>
+      </w:r>
+      <w:r>
+        <w:rPr>
+          <w:noProof/>
+        </w:rPr>
+        <w:t>3</w:t>
+      </w:r>
+      <w:r>
+        <w:rPr>
+          <w:noProof/>
+        </w:rPr>
+        <w:fldChar w:fldCharType="end"/>
+      </w:r>
+    </w:p>
+    <w:p>
+      <w:pPr>
+        <w:pStyle w:val="Verzeichnis2"/>
+        <w:tabs>
+          <w:tab w:val="left" w:pos="825"/>
+        </w:tabs>
+        <w:rPr>
+          <w:rFonts w:asciiTheme="minorHAnsi" w:eastAsiaTheme="minorEastAsia" w:hAnsiTheme="minorHAnsi" w:cstheme="minorBidi"/>
+          <w:b w:val="0"/>
+          <w:noProof/>
+          <w:kern w:val="0"/>
+          <w:szCs w:val="24"/>
+          <w:lang w:eastAsia="ja-JP"/>
+        </w:rPr>
+      </w:pPr>
+      <w:r>
+        <w:rPr>
+          <w:noProof/>
+        </w:rPr>
+        <w:t>2.2</w:t>
+      </w:r>
+      <w:r>
+        <w:rPr>
+          <w:rFonts w:asciiTheme="minorHAnsi" w:eastAsiaTheme="minorEastAsia" w:hAnsiTheme="minorHAnsi" w:cstheme="minorBidi"/>
+          <w:b w:val="0"/>
+          <w:noProof/>
+          <w:kern w:val="0"/>
+          <w:szCs w:val="24"/>
+          <w:lang w:eastAsia="ja-JP"/>
+        </w:rPr>
+        <w:tab/>
+      </w:r>
+      <w:r>
+        <w:rPr>
+          <w:noProof/>
+        </w:rPr>
+        <w:t>CommunityMashup Framework</w:t>
+      </w:r>
+      <w:r>
+        <w:rPr>
+          <w:noProof/>
+        </w:rPr>
+        <w:tab/>
+      </w:r>
+      <w:r>
+        <w:rPr>
+          <w:noProof/>
+        </w:rPr>
+        <w:fldChar w:fldCharType="begin"/>
+      </w:r>
+      <w:r>
+        <w:rPr>
+          <w:noProof/>
+        </w:rPr>
+        <w:instrText xml:space="preserve"> PAGEREF _Toc279512315 \h </w:instrText>
+      </w:r>
+      <w:r>
+        <w:rPr>
+          <w:noProof/>
+        </w:rPr>
+      </w:r>
+      <w:r>
+        <w:rPr>
+          <w:noProof/>
+        </w:rPr>
+        <w:fldChar w:fldCharType="separate"/>
+      </w:r>
+      <w:r>
+        <w:rPr>
+          <w:noProof/>
+        </w:rPr>
+        <w:t>3</w:t>
       </w:r>
       <w:r>
         <w:rPr>
@@ -1565,7 +1911,7 @@
         <w:rPr>
           <w:noProof/>
         </w:rPr>
-        <w:t>Entwurf und Umsetzung einer Template Sprache</w:t>
+        <w:t>Entwurf einer Beschreibungssprache</w:t>
       </w:r>
       <w:r>
         <w:rPr>
@@ -1583,7 +1929,7 @@
         <w:rPr>
           <w:noProof/>
         </w:rPr>
-        <w:instrText xml:space="preserve"> PAGEREF _Toc279253404 \h </w:instrText>
+        <w:instrText xml:space="preserve"> PAGEREF _Toc279512316 \h </w:instrText>
       </w:r>
       <w:r>
         <w:rPr>
@@ -1600,7 +1946,7 @@
         <w:rPr>
           <w:noProof/>
         </w:rPr>
-        <w:t>3</w:t>
+        <w:t>4</w:t>
       </w:r>
       <w:r>
         <w:rPr>
@@ -1645,7 +1991,7 @@
         <w:rPr>
           <w:noProof/>
         </w:rPr>
-        <w:t>Anforderungen</w:t>
+        <w:t>Gründe für den Entwurf einer neuen Sprache</w:t>
       </w:r>
       <w:r>
         <w:rPr>
@@ -1663,7 +2009,7 @@
         <w:rPr>
           <w:noProof/>
         </w:rPr>
-        <w:instrText xml:space="preserve"> PAGEREF _Toc279253405 \h </w:instrText>
+        <w:instrText xml:space="preserve"> PAGEREF _Toc279512317 \h </w:instrText>
       </w:r>
       <w:r>
         <w:rPr>
@@ -1680,7 +2026,7 @@
         <w:rPr>
           <w:noProof/>
         </w:rPr>
-        <w:t>3</w:t>
+        <w:t>4</w:t>
       </w:r>
       <w:r>
         <w:rPr>
@@ -1725,7 +2071,7 @@
         <w:rPr>
           <w:noProof/>
         </w:rPr>
-        <w:t>Entwurf</w:t>
+        <w:t>Anforderungen</w:t>
       </w:r>
       <w:r>
         <w:rPr>
@@ -1743,7 +2089,7 @@
         <w:rPr>
           <w:noProof/>
         </w:rPr>
-        <w:instrText xml:space="preserve"> PAGEREF _Toc279253406 \h </w:instrText>
+        <w:instrText xml:space="preserve"> PAGEREF _Toc279512318 \h </w:instrText>
       </w:r>
       <w:r>
         <w:rPr>
@@ -1760,7 +2106,7 @@
         <w:rPr>
           <w:noProof/>
         </w:rPr>
-        <w:t>3</w:t>
+        <w:t>4</w:t>
       </w:r>
       <w:r>
         <w:rPr>
@@ -1805,7 +2151,7 @@
         <w:rPr>
           <w:noProof/>
         </w:rPr>
-        <w:t>Umsetzung</w:t>
+        <w:t>Entwurf</w:t>
       </w:r>
       <w:r>
         <w:rPr>
@@ -1823,7 +2169,7 @@
         <w:rPr>
           <w:noProof/>
         </w:rPr>
-        <w:instrText xml:space="preserve"> PAGEREF _Toc279253407 \h </w:instrText>
+        <w:instrText xml:space="preserve"> PAGEREF _Toc279512319 \h </w:instrText>
       </w:r>
       <w:r>
         <w:rPr>
@@ -1840,7 +2186,7 @@
         <w:rPr>
           <w:noProof/>
         </w:rPr>
-        <w:t>3</w:t>
+        <w:t>4</w:t>
       </w:r>
       <w:r>
         <w:rPr>
@@ -1907,7 +2253,7 @@
         <w:rPr>
           <w:noProof/>
         </w:rPr>
-        <w:instrText xml:space="preserve"> PAGEREF _Toc279253408 \h </w:instrText>
+        <w:instrText xml:space="preserve"> PAGEREF _Toc279512320 \h </w:instrText>
       </w:r>
       <w:r>
         <w:rPr>
@@ -1924,7 +2270,7 @@
         <w:rPr>
           <w:noProof/>
         </w:rPr>
-        <w:t>4</w:t>
+        <w:t>5</w:t>
       </w:r>
       <w:r>
         <w:rPr>
@@ -1987,7 +2333,7 @@
         <w:rPr>
           <w:noProof/>
         </w:rPr>
-        <w:instrText xml:space="preserve"> PAGEREF _Toc279253409 \h </w:instrText>
+        <w:instrText xml:space="preserve"> PAGEREF _Toc279512321 \h </w:instrText>
       </w:r>
       <w:r>
         <w:rPr>
@@ -2004,7 +2350,7 @@
         <w:rPr>
           <w:noProof/>
         </w:rPr>
-        <w:t>4</w:t>
+        <w:t>5</w:t>
       </w:r>
       <w:r>
         <w:rPr>
@@ -2067,7 +2413,7 @@
         <w:rPr>
           <w:noProof/>
         </w:rPr>
-        <w:instrText xml:space="preserve"> PAGEREF _Toc279253410 \h </w:instrText>
+        <w:instrText xml:space="preserve"> PAGEREF _Toc279512322 \h </w:instrText>
       </w:r>
       <w:r>
         <w:rPr>
@@ -2084,7 +2430,7 @@
         <w:rPr>
           <w:noProof/>
         </w:rPr>
-        <w:t>4</w:t>
+        <w:t>5</w:t>
       </w:r>
       <w:r>
         <w:rPr>
@@ -2147,7 +2493,7 @@
         <w:rPr>
           <w:noProof/>
         </w:rPr>
-        <w:instrText xml:space="preserve"> PAGEREF _Toc279253411 \h </w:instrText>
+        <w:instrText xml:space="preserve"> PAGEREF _Toc279512323 \h </w:instrText>
       </w:r>
       <w:r>
         <w:rPr>
@@ -2164,7 +2510,7 @@
         <w:rPr>
           <w:noProof/>
         </w:rPr>
-        <w:t>4</w:t>
+        <w:t>5</w:t>
       </w:r>
       <w:r>
         <w:rPr>
@@ -2231,7 +2577,7 @@
         <w:rPr>
           <w:noProof/>
         </w:rPr>
-        <w:instrText xml:space="preserve"> PAGEREF _Toc279253412 \h </w:instrText>
+        <w:instrText xml:space="preserve"> PAGEREF _Toc279512324 \h </w:instrText>
       </w:r>
       <w:r>
         <w:rPr>
@@ -2248,7 +2594,7 @@
         <w:rPr>
           <w:noProof/>
         </w:rPr>
-        <w:t>5</w:t>
+        <w:t>6</w:t>
       </w:r>
       <w:r>
         <w:rPr>
@@ -2293,7 +2639,7 @@
         <w:rPr>
           <w:noProof/>
         </w:rPr>
-        <w:instrText xml:space="preserve"> PAGEREF _Toc279253413 \h </w:instrText>
+        <w:instrText xml:space="preserve"> PAGEREF _Toc279512325 \h </w:instrText>
       </w:r>
       <w:r>
         <w:rPr>
@@ -2310,7 +2656,7 @@
         <w:rPr>
           <w:noProof/>
         </w:rPr>
-        <w:t>6</w:t>
+        <w:t>7</w:t>
       </w:r>
       <w:r>
         <w:rPr>
@@ -2328,16 +2674,16 @@
       <w:pPr>
         <w:pStyle w:val="Bereichstitel"/>
       </w:pPr>
-      <w:bookmarkStart w:id="4" w:name="_Toc169968663"/>
-      <w:bookmarkStart w:id="5" w:name="_Toc177457763"/>
-      <w:bookmarkStart w:id="6" w:name="_Toc279253395"/>
+      <w:bookmarkStart w:id="5" w:name="_Toc169968663"/>
+      <w:bookmarkStart w:id="6" w:name="_Toc177457763"/>
+      <w:bookmarkStart w:id="7" w:name="_Toc279512303"/>
       <w:r>
         <w:lastRenderedPageBreak/>
         <w:t>Abbildungsverzeichnis</w:t>
       </w:r>
-      <w:bookmarkEnd w:id="4"/>
       <w:bookmarkEnd w:id="5"/>
       <w:bookmarkEnd w:id="6"/>
+      <w:bookmarkEnd w:id="7"/>
     </w:p>
     <w:p>
       <w:pPr>
@@ -2521,18 +2867,18 @@
       <w:pPr>
         <w:pStyle w:val="Bereichstitel"/>
       </w:pPr>
-      <w:bookmarkStart w:id="7" w:name="_Toc169968665"/>
-      <w:bookmarkStart w:id="8" w:name="_Toc177457765"/>
-      <w:bookmarkStart w:id="9" w:name="_Toc279253396"/>
+      <w:bookmarkStart w:id="8" w:name="_Toc169968665"/>
+      <w:bookmarkStart w:id="9" w:name="_Toc177457765"/>
+      <w:bookmarkStart w:id="10" w:name="_Toc279512304"/>
       <w:r>
         <w:lastRenderedPageBreak/>
         <w:t>Abkürzungsverzeichnis</w:t>
       </w:r>
-      <w:bookmarkStart w:id="10" w:name="TableOfSymbols"/>
-      <w:bookmarkEnd w:id="7"/>
+      <w:bookmarkStart w:id="11" w:name="TableOfSymbols"/>
       <w:bookmarkEnd w:id="8"/>
+      <w:bookmarkEnd w:id="9"/>
+      <w:bookmarkEnd w:id="11"/>
       <w:bookmarkEnd w:id="10"/>
-      <w:bookmarkEnd w:id="9"/>
     </w:p>
     <w:p>
       <w:pPr>
@@ -2657,8 +3003,16 @@
           <w:snapToGrid w:val="0"/>
         </w:rPr>
         <w:tab/>
-        <w:t>et altera</w:t>
-      </w:r>
+        <w:t xml:space="preserve">et </w:t>
+      </w:r>
+      <w:proofErr w:type="spellStart"/>
+      <w:r>
+        <w:rPr>
+          <w:snapToGrid w:val="0"/>
+        </w:rPr>
+        <w:t>altera</w:t>
+      </w:r>
+      <w:proofErr w:type="spellEnd"/>
     </w:p>
     <w:p>
       <w:pPr>
@@ -2678,8 +3032,16 @@
           <w:snapToGrid w:val="0"/>
         </w:rPr>
         <w:tab/>
-        <w:t>et cetera</w:t>
-      </w:r>
+        <w:t xml:space="preserve">et </w:t>
+      </w:r>
+      <w:proofErr w:type="spellStart"/>
+      <w:r>
+        <w:rPr>
+          <w:snapToGrid w:val="0"/>
+        </w:rPr>
+        <w:t>cetera</w:t>
+      </w:r>
+      <w:proofErr w:type="spellEnd"/>
     </w:p>
     <w:p>
       <w:pPr>
@@ -2937,7 +3299,7 @@
           <w:snapToGrid w:val="0"/>
         </w:rPr>
       </w:pPr>
-      <w:bookmarkStart w:id="11" w:name="_Toc54781202"/>
+      <w:bookmarkStart w:id="12" w:name="_Toc54781202"/>
     </w:p>
     <w:p>
       <w:pPr>
@@ -2964,220 +3326,571 @@
       <w:pPr>
         <w:pStyle w:val="berschrift1"/>
       </w:pPr>
-      <w:bookmarkStart w:id="12" w:name="_Toc181337637"/>
-      <w:bookmarkStart w:id="13" w:name="_Ref187075835"/>
-      <w:bookmarkStart w:id="14" w:name="_Toc188281383"/>
-      <w:bookmarkStart w:id="15" w:name="_Toc169968673"/>
-      <w:bookmarkStart w:id="16" w:name="_Toc177457783"/>
-      <w:bookmarkStart w:id="17" w:name="_Toc279253397"/>
-      <w:bookmarkEnd w:id="11"/>
+      <w:bookmarkStart w:id="13" w:name="_Toc181337637"/>
+      <w:bookmarkStart w:id="14" w:name="_Ref187075835"/>
+      <w:bookmarkStart w:id="15" w:name="_Toc188281383"/>
+      <w:bookmarkStart w:id="16" w:name="_Toc169968673"/>
+      <w:bookmarkStart w:id="17" w:name="_Toc177457783"/>
+      <w:bookmarkStart w:id="18" w:name="_Toc279512305"/>
+      <w:bookmarkEnd w:id="12"/>
       <w:r>
         <w:lastRenderedPageBreak/>
         <w:t>Einleitung</w:t>
       </w:r>
-      <w:bookmarkEnd w:id="12"/>
       <w:bookmarkEnd w:id="13"/>
       <w:bookmarkEnd w:id="14"/>
-      <w:bookmarkEnd w:id="17"/>
+      <w:bookmarkEnd w:id="15"/>
+      <w:bookmarkEnd w:id="18"/>
     </w:p>
     <w:p>
       <w:pPr>
         <w:pStyle w:val="berschrift2"/>
       </w:pPr>
-      <w:bookmarkStart w:id="18" w:name="_Toc279253398"/>
-      <w:r>
-        <w:t>Problemstellung und Relevanz des Themas</w:t>
-      </w:r>
-      <w:bookmarkEnd w:id="18"/>
+      <w:bookmarkStart w:id="19" w:name="_Toc279512306"/>
+      <w:r>
+        <w:t>Problemstellung und Motivation</w:t>
+      </w:r>
+      <w:bookmarkEnd w:id="19"/>
+    </w:p>
+    <w:p>
+      <w:r>
+        <w:t xml:space="preserve">Meisten mobilen Applikationen </w:t>
+      </w:r>
+      <w:r>
+        <w:t>Plattform- und Anwendungs</w:t>
+      </w:r>
+      <w:r>
+        <w:t xml:space="preserve">spezifisch entworfen </w:t>
+      </w:r>
+      <w:r>
+        <w:t>sowie</w:t>
+      </w:r>
+      <w:r>
+        <w:t xml:space="preserve"> en</w:t>
+      </w:r>
+      <w:r>
+        <w:t>t</w:t>
+      </w:r>
+      <w:r>
+        <w:t xml:space="preserve">wickelt. </w:t>
+      </w:r>
+    </w:p>
+    <w:p>
+      <w:r>
+        <w:t xml:space="preserve">Aussehen </w:t>
+      </w:r>
+      <w:r>
+        <w:t xml:space="preserve">und </w:t>
+      </w:r>
+      <w:r>
+        <w:t xml:space="preserve">Logik </w:t>
+      </w:r>
+      <w:r>
+        <w:t>fest definiert bzw. kaum Änderungen zur Laufzeit</w:t>
+      </w:r>
+      <w:r>
+        <w:t xml:space="preserve">. </w:t>
+      </w:r>
+    </w:p>
+    <w:p>
+      <w:r>
+        <w:t>Änderungen</w:t>
+      </w:r>
+      <w:r>
+        <w:t xml:space="preserve"> nur</w:t>
+      </w:r>
+      <w:r>
+        <w:t xml:space="preserve"> über komplettes Applikatio</w:t>
+      </w:r>
+      <w:r>
+        <w:t>n</w:t>
+      </w:r>
+      <w:r>
+        <w:t>supdate.</w:t>
+      </w:r>
+    </w:p>
+    <w:p>
+      <w:r>
+        <w:t xml:space="preserve">Motivation: Entwicklung einer generischen UI Beschreibungssprache, Plattform sowie </w:t>
+      </w:r>
+      <w:proofErr w:type="spellStart"/>
+      <w:r>
+        <w:t>A</w:t>
+      </w:r>
+      <w:r>
+        <w:t>n</w:t>
+      </w:r>
+      <w:r>
+        <w:t>wendungs</w:t>
+      </w:r>
+      <w:proofErr w:type="spellEnd"/>
+      <w:r>
+        <w:t xml:space="preserve"> unabhängig. Änderungen sind zur Laufzeit möglich. Sprache beschreibt Aussehen sowie Verhalten, welche einmalig für die jeweilige Plattform implementiert werden müssen -&gt; Entwicklung generischen Frameworks. Abstraktion der  mobilen Applikationsentwicklung.</w:t>
+      </w:r>
     </w:p>
     <w:p>
       <w:pPr>
         <w:pStyle w:val="berschrift2"/>
       </w:pPr>
-      <w:bookmarkStart w:id="19" w:name="_Toc279253399"/>
-      <w:r>
-        <w:t>Zielsetzung der Arbeit</w:t>
-      </w:r>
-      <w:bookmarkEnd w:id="19"/>
-    </w:p>
+      <w:bookmarkStart w:id="20" w:name="_Toc279512307"/>
+      <w:r>
+        <w:t>Zielsetzung</w:t>
+      </w:r>
+      <w:bookmarkEnd w:id="20"/>
+    </w:p>
+    <w:p>
+      <w:r>
+        <w:t>Entwurf sowie Implementierun</w:t>
+      </w:r>
+      <w:r>
+        <w:t xml:space="preserve">g der UI Beschreibungssprache. </w:t>
+      </w:r>
+    </w:p>
+    <w:p/>
     <w:p>
       <w:pPr>
         <w:pStyle w:val="berschrift2"/>
       </w:pPr>
-      <w:bookmarkStart w:id="20" w:name="_Toc279253400"/>
-      <w:r>
-        <w:t>Aufbau der Bachelorarbeit</w:t>
-      </w:r>
-      <w:bookmarkEnd w:id="20"/>
+      <w:bookmarkStart w:id="21" w:name="_Toc279512308"/>
+      <w:r>
+        <w:t xml:space="preserve">Aufbau der </w:t>
+      </w:r>
+      <w:r>
+        <w:t>Arbeit</w:t>
+      </w:r>
+      <w:bookmarkEnd w:id="21"/>
+    </w:p>
+    <w:p>
+      <w:r>
+        <w:t>Aktuelle UI Beschreibungssprachen. Überblick, Konzept,  Vor / Nachteile</w:t>
+      </w:r>
+    </w:p>
+    <w:p>
+      <w:r>
+        <w:t xml:space="preserve">Anwendungskontext der Sprache, </w:t>
+      </w:r>
+    </w:p>
+    <w:p>
+      <w:r>
+        <w:t>Entwurf einer eigenen Sprache im zuvor genannten Kontext</w:t>
+      </w:r>
+    </w:p>
+    <w:p>
+      <w:r>
+        <w:t xml:space="preserve">Implementierung </w:t>
+      </w:r>
+      <w:proofErr w:type="spellStart"/>
+      <w:r>
+        <w:t>Beispielapp</w:t>
+      </w:r>
+      <w:proofErr w:type="spellEnd"/>
     </w:p>
     <w:p>
       <w:pPr>
         <w:pStyle w:val="berschrift1"/>
       </w:pPr>
-      <w:bookmarkStart w:id="21" w:name="_Toc279253401"/>
+      <w:bookmarkStart w:id="22" w:name="_Toc279512309"/>
       <w:r>
         <w:lastRenderedPageBreak/>
-        <w:t>Überblick aktueller</w:t>
-      </w:r>
+        <w:t>Kontext</w:t>
+      </w:r>
+      <w:bookmarkEnd w:id="22"/>
+    </w:p>
+    <w:p>
+      <w:r>
+        <w:t>Überblick UI Beschreibungssprachen</w:t>
+      </w:r>
+      <w:r>
+        <w:t>, deklarative Sprachen keine imperativen</w:t>
+      </w:r>
+    </w:p>
+    <w:p>
+      <w:r>
+        <w:t>Vorteile: verstecken von Implementierungsdetails, erhöhte Abstraktion, einfachere Entwic</w:t>
+      </w:r>
+      <w:r>
+        <w:t>k</w:t>
+      </w:r>
+      <w:r>
+        <w:t>lung, geringerer Zeitaufwand, sehr generisch / plattformunabhängig</w:t>
+      </w:r>
+    </w:p>
+    <w:p>
+      <w:r>
+        <w:t xml:space="preserve">Community </w:t>
+      </w:r>
+      <w:proofErr w:type="spellStart"/>
+      <w:r>
+        <w:t>Mashup</w:t>
+      </w:r>
+      <w:proofErr w:type="spellEnd"/>
+    </w:p>
+    <w:p>
+      <w:pPr>
+        <w:pStyle w:val="berschrift2"/>
+      </w:pPr>
+      <w:bookmarkStart w:id="23" w:name="_Toc279512310"/>
+      <w:r>
+        <w:t>UI Beschreibungssprachen</w:t>
+      </w:r>
+      <w:bookmarkEnd w:id="23"/>
+    </w:p>
+    <w:p>
+      <w:pPr>
+        <w:pStyle w:val="berschrift3"/>
+      </w:pPr>
       <w:r>
         <w:t xml:space="preserve"> </w:t>
       </w:r>
-      <w:r>
-        <w:t>UI Beschreibungssprachen</w:t>
-      </w:r>
-      <w:bookmarkEnd w:id="21"/>
-    </w:p>
-    <w:p>
-      <w:r>
-        <w:t>Aktuell gibt es einige UI Beschreibungssprachen bla bla 3 Beispiel...</w:t>
-      </w:r>
+      <w:bookmarkStart w:id="24" w:name="_Toc279512311"/>
+      <w:r>
+        <w:t xml:space="preserve">Allgemeine </w:t>
+      </w:r>
+      <w:r>
+        <w:t>Anforderungen</w:t>
+      </w:r>
+      <w:bookmarkEnd w:id="24"/>
+    </w:p>
+    <w:p>
+      <w:r>
+        <w:t>-Generisch / Plattformunabhängig</w:t>
+      </w:r>
+    </w:p>
+    <w:p>
+      <w:r>
+        <w:tab/>
+        <w:t>-UI Entwicklung ohne spezifische Kenntnisse über die Zielplattformen</w:t>
+      </w:r>
+    </w:p>
+    <w:p>
+      <w:r>
+        <w:t>-Trennung von UI und Logik Code (Struktur, Style, Inhalt und Verhalten)</w:t>
+      </w:r>
+    </w:p>
+    <w:p>
+      <w:r>
+        <w:t xml:space="preserve">-Beschreibung von Präsentation sowie Nutzung der Daten (Darstellungsart, Event </w:t>
+      </w:r>
+      <w:proofErr w:type="spellStart"/>
+      <w:r>
+        <w:t>ausfü</w:t>
+      </w:r>
+      <w:r>
+        <w:t>h</w:t>
+      </w:r>
+      <w:r>
+        <w:t>rung</w:t>
+      </w:r>
+      <w:proofErr w:type="spellEnd"/>
+      <w:r>
+        <w:t>) / Bietet neben reiner Beschreibung der Darstellung, Möglichkeit Aktionen/ Events au</w:t>
+      </w:r>
+      <w:r>
+        <w:t>f</w:t>
+      </w:r>
+      <w:r>
+        <w:t>rufen zu lassen</w:t>
+      </w:r>
+    </w:p>
+    <w:p>
+      <w:r>
+        <w:t>-Vordefinierte abstrakte Aktionen / Event Bspw. Text senden, Kontakt hinzufügen,  Rufnu</w:t>
+      </w:r>
+      <w:r>
+        <w:t>m</w:t>
+      </w:r>
+      <w:r>
+        <w:t xml:space="preserve">mer wählen, Öffnen anderer Applikation, zu anderen Ansichten wechseln / diese öffnen </w:t>
+      </w:r>
+    </w:p>
+    <w:p>
+      <w:r>
+        <w:tab/>
+      </w:r>
+      <w:r>
+        <w:tab/>
+        <w:t>-konkrete Implementierung durch jeweilige Zielplattform</w:t>
+      </w:r>
+    </w:p>
+    <w:p/>
+    <w:p>
+      <w:pPr>
+        <w:pStyle w:val="berschrift3"/>
+      </w:pPr>
+      <w:bookmarkStart w:id="25" w:name="_Toc279512312"/>
+      <w:r>
+        <w:t>UIML</w:t>
+      </w:r>
+      <w:bookmarkEnd w:id="25"/>
+    </w:p>
+    <w:p>
+      <w:r>
+        <w:t>Allgemeines</w:t>
+      </w:r>
+    </w:p>
+    <w:p>
+      <w:r>
+        <w:t>Ziele der Sprachentwickler</w:t>
+      </w:r>
+    </w:p>
+    <w:p>
+      <w:pPr>
+        <w:pStyle w:val="Listenabsatz"/>
+        <w:numPr>
+          <w:ilvl w:val="0"/>
+          <w:numId w:val="33"/>
+        </w:numPr>
+      </w:pPr>
+      <w:r>
+        <w:t>Plattform unabhängige Beschreibung von Benutzerschnittstellen</w:t>
+      </w:r>
+    </w:p>
+    <w:p>
+      <w:pPr>
+        <w:pStyle w:val="Listenabsatz"/>
+        <w:numPr>
+          <w:ilvl w:val="0"/>
+          <w:numId w:val="33"/>
+        </w:numPr>
+      </w:pPr>
+      <w:r>
+        <w:t>Generische Verbindung zwischen Benutzerschnittstelle und Applikationslogik</w:t>
+      </w:r>
+    </w:p>
+    <w:p>
+      <w:r>
+        <w:t>Besondere Eigenschaften / Vorteile gegenüber anderen Sprachen</w:t>
+      </w:r>
+    </w:p>
+    <w:p>
+      <w:r>
+        <w:t>Konkrete Beispiele</w:t>
+      </w:r>
+    </w:p>
+    <w:p>
+      <w:r>
+        <w:t>Benutzer Interaktion</w:t>
+      </w:r>
+    </w:p>
+    <w:p>
+      <w:pPr>
+        <w:pStyle w:val="berschrift3"/>
+      </w:pPr>
+      <w:bookmarkStart w:id="26" w:name="_Toc279512313"/>
+      <w:r>
+        <w:lastRenderedPageBreak/>
+        <w:t>FXML</w:t>
+      </w:r>
+      <w:bookmarkEnd w:id="26"/>
+    </w:p>
+    <w:p>
+      <w:r>
+        <w:t>Quelle:</w:t>
+      </w:r>
+      <w:hyperlink r:id="rId13" w:history="1">
+        <w:r>
+          <w:rPr>
+            <w:rStyle w:val="Link"/>
+          </w:rPr>
+          <w:t>http://do</w:t>
+        </w:r>
+        <w:r>
+          <w:rPr>
+            <w:rStyle w:val="Link"/>
+          </w:rPr>
+          <w:t>c</w:t>
+        </w:r>
+        <w:r>
+          <w:rPr>
+            <w:rStyle w:val="Link"/>
+          </w:rPr>
+          <w:t>s.oracle.com/javafx/2/api/javafx/fxml/doc-files/introduction_to_fxml.html#overview</w:t>
+        </w:r>
+      </w:hyperlink>
+    </w:p>
+    <w:p>
+      <w:pPr>
+        <w:pStyle w:val="berschrift3"/>
+      </w:pPr>
+      <w:bookmarkStart w:id="27" w:name="_Toc279512314"/>
+      <w:r>
+        <w:t>XAML</w:t>
+      </w:r>
+      <w:bookmarkEnd w:id="27"/>
+    </w:p>
+    <w:p>
+      <w:r>
+        <w:t>Quelle:</w:t>
+      </w:r>
+      <w:r>
+        <w:t xml:space="preserve"> </w:t>
+      </w:r>
+      <w:hyperlink r:id="rId14" w:history="1">
+        <w:r>
+          <w:rPr>
+            <w:rStyle w:val="Link"/>
+          </w:rPr>
+          <w:t>http://msdn.microsoft.com/en-us/library/ms752059.aspx</w:t>
+        </w:r>
+      </w:hyperlink>
     </w:p>
     <w:p>
       <w:pPr>
         <w:pStyle w:val="berschrift2"/>
       </w:pPr>
-      <w:bookmarkStart w:id="22" w:name="_Toc279253402"/>
-      <w:r>
-        <w:t>Sprache 1</w:t>
-      </w:r>
-      <w:bookmarkEnd w:id="22"/>
-    </w:p>
-    <w:p>
-      <w:pPr>
-        <w:pStyle w:val="berschrift2"/>
-      </w:pPr>
-      <w:bookmarkStart w:id="23" w:name="_Toc279253403"/>
-      <w:r>
-        <w:t>Sprache 2</w:t>
-      </w:r>
-      <w:bookmarkEnd w:id="23"/>
+      <w:bookmarkStart w:id="28" w:name="_Toc279512315"/>
+      <w:proofErr w:type="spellStart"/>
+      <w:r>
+        <w:t>CommunityMashup</w:t>
+      </w:r>
+      <w:proofErr w:type="spellEnd"/>
+      <w:r>
+        <w:t xml:space="preserve"> Framework</w:t>
+      </w:r>
+      <w:bookmarkEnd w:id="28"/>
     </w:p>
     <w:p>
       <w:pPr>
         <w:pStyle w:val="berschrift1"/>
       </w:pPr>
-      <w:bookmarkStart w:id="24" w:name="_Toc279253404"/>
+      <w:bookmarkStart w:id="29" w:name="_Toc279512316"/>
       <w:r>
         <w:lastRenderedPageBreak/>
         <w:t>Entwurf</w:t>
       </w:r>
       <w:r>
-        <w:t xml:space="preserve"> und Umsetzung</w:t>
-      </w:r>
-      <w:r>
-        <w:t xml:space="preserve"> einer </w:t>
+        <w:t xml:space="preserve"> </w:t>
+      </w:r>
+      <w:r>
+        <w:t xml:space="preserve">einer </w:t>
       </w:r>
       <w:r>
         <w:t>Beschreibungss</w:t>
       </w:r>
-      <w:bookmarkStart w:id="25" w:name="_GoBack"/>
-      <w:bookmarkEnd w:id="25"/>
       <w:r>
         <w:t>prache</w:t>
       </w:r>
-      <w:bookmarkEnd w:id="24"/>
+      <w:bookmarkEnd w:id="29"/>
     </w:p>
     <w:p>
       <w:pPr>
         <w:pStyle w:val="berschrift2"/>
       </w:pPr>
-      <w:bookmarkStart w:id="26" w:name="_Toc279253405"/>
+      <w:bookmarkStart w:id="30" w:name="_Toc279512317"/>
+      <w:r>
+        <w:t>Gründe für den Entwurf einer neuen Sprache</w:t>
+      </w:r>
+      <w:bookmarkEnd w:id="30"/>
+    </w:p>
+    <w:p>
+      <w:pPr>
+        <w:pStyle w:val="berschrift2"/>
+      </w:pPr>
+      <w:bookmarkStart w:id="31" w:name="_Toc279512318"/>
       <w:r>
         <w:t>Anforderungen</w:t>
       </w:r>
-      <w:bookmarkEnd w:id="26"/>
+      <w:bookmarkEnd w:id="31"/>
+    </w:p>
+    <w:p>
+      <w:r>
+        <w:t xml:space="preserve">Siehe Kapitel 2 </w:t>
+      </w:r>
+    </w:p>
+    <w:p>
+      <w:r>
+        <w:t>-</w:t>
+      </w:r>
+      <w:r>
+        <w:t>Schneller Download der Beschreibung</w:t>
+      </w:r>
     </w:p>
     <w:p>
       <w:pPr>
         <w:pStyle w:val="berschrift2"/>
       </w:pPr>
-      <w:bookmarkStart w:id="27" w:name="_Toc279253406"/>
+      <w:bookmarkStart w:id="32" w:name="_Toc279512319"/>
       <w:r>
         <w:t>Entwurf</w:t>
       </w:r>
-      <w:bookmarkEnd w:id="27"/>
+      <w:bookmarkEnd w:id="32"/>
+    </w:p>
+    <w:p>
+      <w:pPr>
+        <w:pStyle w:val="berschrift1"/>
+      </w:pPr>
+      <w:bookmarkStart w:id="33" w:name="_Toc279512320"/>
+      <w:r>
+        <w:lastRenderedPageBreak/>
+        <w:t xml:space="preserve">Beispiel </w:t>
+      </w:r>
+      <w:proofErr w:type="spellStart"/>
+      <w:r>
+        <w:t>iOS</w:t>
+      </w:r>
+      <w:r>
+        <w:t>TemplateLanguage</w:t>
+      </w:r>
+      <w:proofErr w:type="spellEnd"/>
+      <w:r>
+        <w:t xml:space="preserve"> Applikation</w:t>
+      </w:r>
+      <w:bookmarkEnd w:id="33"/>
     </w:p>
     <w:p>
       <w:pPr>
         <w:pStyle w:val="berschrift2"/>
       </w:pPr>
-      <w:bookmarkStart w:id="28" w:name="_Toc279253407"/>
-      <w:r>
-        <w:t>Umsetzung</w:t>
-      </w:r>
-      <w:bookmarkEnd w:id="28"/>
+      <w:bookmarkStart w:id="34" w:name="_Toc279512321"/>
+      <w:r>
+        <w:t>Anforderungen</w:t>
+      </w:r>
+      <w:bookmarkEnd w:id="34"/>
+    </w:p>
+    <w:p>
+      <w:pPr>
+        <w:pStyle w:val="berschrift2"/>
+      </w:pPr>
+      <w:bookmarkStart w:id="35" w:name="_Toc279512322"/>
+      <w:r>
+        <w:t>Funktionsweise</w:t>
+      </w:r>
+      <w:bookmarkEnd w:id="35"/>
+    </w:p>
+    <w:p>
+      <w:pPr>
+        <w:pStyle w:val="berschrift2"/>
+      </w:pPr>
+      <w:bookmarkStart w:id="36" w:name="_Toc279512323"/>
+      <w:r>
+        <w:t>Bewertung</w:t>
+      </w:r>
+      <w:bookmarkEnd w:id="36"/>
+      <w:r>
+        <w:t xml:space="preserve"> </w:t>
+      </w:r>
     </w:p>
     <w:p>
       <w:pPr>
         <w:pStyle w:val="berschrift1"/>
       </w:pPr>
-      <w:bookmarkStart w:id="29" w:name="_Toc279253408"/>
-      <w:r>
-        <w:lastRenderedPageBreak/>
-        <w:t>Beispiel iOS</w:t>
-      </w:r>
-      <w:r>
-        <w:t>TemplateLanguage</w:t>
-      </w:r>
-      <w:r>
-        <w:t xml:space="preserve"> Applikation</w:t>
-      </w:r>
-      <w:bookmarkEnd w:id="29"/>
-    </w:p>
-    <w:p>
-      <w:pPr>
-        <w:pStyle w:val="berschrift2"/>
-      </w:pPr>
-      <w:bookmarkStart w:id="30" w:name="_Toc279253409"/>
-      <w:r>
-        <w:t>Anforderungen</w:t>
-      </w:r>
-      <w:bookmarkEnd w:id="30"/>
-    </w:p>
-    <w:p>
-      <w:pPr>
-        <w:pStyle w:val="berschrift2"/>
-      </w:pPr>
-      <w:bookmarkStart w:id="31" w:name="_Toc279253410"/>
-      <w:r>
-        <w:t>Funktionsweise</w:t>
-      </w:r>
-      <w:bookmarkEnd w:id="31"/>
-    </w:p>
-    <w:p>
-      <w:pPr>
-        <w:pStyle w:val="berschrift2"/>
-      </w:pPr>
-      <w:bookmarkStart w:id="32" w:name="_Toc279253411"/>
-      <w:r>
-        <w:t>Bewertung</w:t>
-      </w:r>
-      <w:bookmarkEnd w:id="32"/>
-      <w:r>
-        <w:t xml:space="preserve"> </w:t>
-      </w:r>
-    </w:p>
-    <w:p>
-      <w:pPr>
-        <w:pStyle w:val="berschrift1"/>
-      </w:pPr>
-      <w:bookmarkStart w:id="33" w:name="_Toc188281388"/>
-      <w:bookmarkStart w:id="34" w:name="_Toc279253412"/>
-      <w:bookmarkEnd w:id="15"/>
+      <w:bookmarkStart w:id="37" w:name="_Toc188281388"/>
+      <w:bookmarkStart w:id="38" w:name="_Toc279512324"/>
       <w:bookmarkEnd w:id="16"/>
+      <w:bookmarkEnd w:id="17"/>
       <w:r>
         <w:lastRenderedPageBreak/>
         <w:t>Zusammenfassung und Ausblick</w:t>
       </w:r>
-      <w:bookmarkEnd w:id="33"/>
-      <w:bookmarkEnd w:id="34"/>
+      <w:bookmarkEnd w:id="37"/>
+      <w:bookmarkEnd w:id="38"/>
     </w:p>
     <w:p/>
     <w:p/>
     <w:p>
       <w:pPr>
         <w:sectPr>
-          <w:headerReference w:type="default" r:id="rId13"/>
+          <w:headerReference w:type="default" r:id="rId15"/>
           <w:endnotePr>
             <w:numStart w:val="12"/>
           </w:endnotePr>
@@ -3193,24 +3906,60 @@
       <w:pPr>
         <w:pStyle w:val="Bereichstitel"/>
       </w:pPr>
-      <w:bookmarkStart w:id="35" w:name="_Toc54781209"/>
-      <w:bookmarkStart w:id="36" w:name="_Toc169968677"/>
-      <w:bookmarkStart w:id="37" w:name="_Toc177457787"/>
-      <w:bookmarkStart w:id="38" w:name="_Toc279253413"/>
+      <w:bookmarkStart w:id="39" w:name="_Toc54781209"/>
+      <w:bookmarkStart w:id="40" w:name="_Toc169968677"/>
+      <w:bookmarkStart w:id="41" w:name="_Toc177457787"/>
+      <w:bookmarkStart w:id="42" w:name="_Toc279512325"/>
       <w:r>
         <w:lastRenderedPageBreak/>
         <w:t>Literaturverzeichnis</w:t>
       </w:r>
-      <w:bookmarkStart w:id="39" w:name="TableOfLiterature"/>
-      <w:bookmarkEnd w:id="35"/>
-      <w:bookmarkEnd w:id="36"/>
-      <w:bookmarkEnd w:id="37"/>
+      <w:bookmarkStart w:id="43" w:name="TableOfLiterature"/>
       <w:bookmarkEnd w:id="39"/>
-      <w:bookmarkEnd w:id="38"/>
+      <w:bookmarkEnd w:id="40"/>
+      <w:bookmarkEnd w:id="41"/>
+      <w:bookmarkEnd w:id="43"/>
+      <w:bookmarkEnd w:id="42"/>
+    </w:p>
+    <w:p>
+      <w:pPr>
+        <w:pStyle w:val="StandardWeb"/>
+        <w:ind w:left="480" w:hanging="480"/>
+      </w:pPr>
+      <w:proofErr w:type="spellStart"/>
+      <w:r>
+        <w:t>Phanouriou</w:t>
+      </w:r>
+      <w:proofErr w:type="spellEnd"/>
+      <w:r>
+        <w:t>, C. (2000). UIML: A Device-Independent User I</w:t>
+      </w:r>
+      <w:r>
+        <w:t xml:space="preserve">nterface Markup. </w:t>
+      </w:r>
+      <w:proofErr w:type="spellStart"/>
+      <w:r>
+        <w:t>Retrieved</w:t>
+      </w:r>
+      <w:proofErr w:type="spellEnd"/>
+      <w:r>
+        <w:t xml:space="preserve"> </w:t>
+      </w:r>
+      <w:proofErr w:type="spellStart"/>
+      <w:r>
+        <w:t>from</w:t>
+      </w:r>
+      <w:proofErr w:type="spellEnd"/>
+      <w:r>
+        <w:t xml:space="preserve"> </w:t>
+      </w:r>
+      <w:r>
+        <w:t>http://vtechworks.lib.vt.edu/handle/10919/28625</w:t>
+      </w:r>
     </w:p>
     <w:p/>
     <w:sectPr>
-      <w:headerReference w:type="default" r:id="rId14"/>
+      <w:headerReference w:type="default" r:id="rId16"/>
       <w:pgSz w:w="11906" w:h="16838" w:code="9"/>
       <w:pgMar w:top="1332" w:right="1134" w:bottom="1701" w:left="1701" w:header="851" w:footer="567" w:gutter="0"/>
       <w:cols w:space="720"/>
@@ -3283,7 +4032,7 @@
         <w:rPr>
           <w:noProof/>
         </w:rPr>
-        <w:t>Abkürzungsverzeichnis</w:t>
+        <w:t>Abstract</w:t>
       </w:r>
     </w:fldSimple>
     <w:r>
@@ -3312,7 +4061,7 @@
         <w:rStyle w:val="Seitenzahl"/>
         <w:noProof/>
       </w:rPr>
-      <w:t>iv</w:t>
+      <w:t>i</w:t>
     </w:r>
     <w:r>
       <w:rPr>
@@ -3395,7 +4144,7 @@
           <w:noProof/>
           <w:lang w:val="en-US"/>
         </w:rPr>
-        <w:t>3</w:t>
+        <w:t>5</w:t>
       </w:r>
     </w:fldSimple>
     <w:r>
@@ -3406,7 +4155,7 @@
         <w:rPr>
           <w:noProof/>
         </w:rPr>
-        <w:t>Entwurf und Umsetzung einer Beschreibungssprache</w:t>
+        <w:t>Zusammenfassung und Ausblick</w:t>
       </w:r>
     </w:fldSimple>
     <w:r>
@@ -3435,7 +4184,7 @@
         <w:rStyle w:val="Seitenzahl"/>
         <w:noProof/>
       </w:rPr>
-      <w:t>3</w:t>
+      <w:t>6</w:t>
     </w:r>
     <w:r>
       <w:rPr>
@@ -3487,7 +4236,7 @@
         <w:rStyle w:val="Seitenzahl"/>
         <w:noProof/>
       </w:rPr>
-      <w:t>6</w:t>
+      <w:t>7</w:t>
     </w:r>
     <w:r>
       <w:rPr>
@@ -5726,6 +6475,95 @@
     </w:lvl>
   </w:abstractNum>
   <w:abstractNum w:abstractNumId="18">
+    <w:nsid w:val="6B125EBB"/>
+    <w:multiLevelType w:val="hybridMultilevel"/>
+    <w:tmpl w:val="0C02EC74"/>
+    <w:lvl w:ilvl="0" w:tplc="A2923FFC">
+      <w:start w:val="1"/>
+      <w:numFmt w:val="decimal"/>
+      <w:lvlText w:val="%1."/>
+      <w:lvlJc w:val="left"/>
+      <w:pPr>
+        <w:ind w:left="500" w:hanging="360"/>
+      </w:pPr>
+      <w:rPr>
+        <w:rFonts w:hint="default"/>
+      </w:rPr>
+    </w:lvl>
+    <w:lvl w:ilvl="1" w:tplc="04070019" w:tentative="1">
+      <w:start w:val="1"/>
+      <w:numFmt w:val="lowerLetter"/>
+      <w:lvlText w:val="%2."/>
+      <w:lvlJc w:val="left"/>
+      <w:pPr>
+        <w:ind w:left="1220" w:hanging="360"/>
+      </w:pPr>
+    </w:lvl>
+    <w:lvl w:ilvl="2" w:tplc="0407001B" w:tentative="1">
+      <w:start w:val="1"/>
+      <w:numFmt w:val="lowerRoman"/>
+      <w:lvlText w:val="%3."/>
+      <w:lvlJc w:val="right"/>
+      <w:pPr>
+        <w:ind w:left="1940" w:hanging="180"/>
+      </w:pPr>
+    </w:lvl>
+    <w:lvl w:ilvl="3" w:tplc="0407000F" w:tentative="1">
+      <w:start w:val="1"/>
+      <w:numFmt w:val="decimal"/>
+      <w:lvlText w:val="%4."/>
+      <w:lvlJc w:val="left"/>
+      <w:pPr>
+        <w:ind w:left="2660" w:hanging="360"/>
+      </w:pPr>
+    </w:lvl>
+    <w:lvl w:ilvl="4" w:tplc="04070019" w:tentative="1">
+      <w:start w:val="1"/>
+      <w:numFmt w:val="lowerLetter"/>
+      <w:lvlText w:val="%5."/>
+      <w:lvlJc w:val="left"/>
+      <w:pPr>
+        <w:ind w:left="3380" w:hanging="360"/>
+      </w:pPr>
+    </w:lvl>
+    <w:lvl w:ilvl="5" w:tplc="0407001B" w:tentative="1">
+      <w:start w:val="1"/>
+      <w:numFmt w:val="lowerRoman"/>
+      <w:lvlText w:val="%6."/>
+      <w:lvlJc w:val="right"/>
+      <w:pPr>
+        <w:ind w:left="4100" w:hanging="180"/>
+      </w:pPr>
+    </w:lvl>
+    <w:lvl w:ilvl="6" w:tplc="0407000F" w:tentative="1">
+      <w:start w:val="1"/>
+      <w:numFmt w:val="decimal"/>
+      <w:lvlText w:val="%7."/>
+      <w:lvlJc w:val="left"/>
+      <w:pPr>
+        <w:ind w:left="4820" w:hanging="360"/>
+      </w:pPr>
+    </w:lvl>
+    <w:lvl w:ilvl="7" w:tplc="04070019" w:tentative="1">
+      <w:start w:val="1"/>
+      <w:numFmt w:val="lowerLetter"/>
+      <w:lvlText w:val="%8."/>
+      <w:lvlJc w:val="left"/>
+      <w:pPr>
+        <w:ind w:left="5540" w:hanging="360"/>
+      </w:pPr>
+    </w:lvl>
+    <w:lvl w:ilvl="8" w:tplc="0407001B" w:tentative="1">
+      <w:start w:val="1"/>
+      <w:numFmt w:val="lowerRoman"/>
+      <w:lvlText w:val="%9."/>
+      <w:lvlJc w:val="right"/>
+      <w:pPr>
+        <w:ind w:left="6260" w:hanging="180"/>
+      </w:pPr>
+    </w:lvl>
+  </w:abstractNum>
+  <w:abstractNum w:abstractNumId="19">
     <w:nsid w:val="712D1BE0"/>
     <w:multiLevelType w:val="hybridMultilevel"/>
     <w:tmpl w:val="C2688B6C"/>
@@ -5841,7 +6679,7 @@
       </w:pPr>
     </w:lvl>
   </w:abstractNum>
-  <w:abstractNum w:abstractNumId="19">
+  <w:abstractNum w:abstractNumId="20">
     <w:nsid w:val="721C6280"/>
     <w:multiLevelType w:val="hybridMultilevel"/>
     <w:tmpl w:val="026A0A5C"/>
@@ -5981,7 +6819,7 @@
       </w:rPr>
     </w:lvl>
   </w:abstractNum>
-  <w:abstractNum w:abstractNumId="20">
+  <w:abstractNum w:abstractNumId="21">
     <w:nsid w:val="7BB46E90"/>
     <w:multiLevelType w:val="hybridMultilevel"/>
     <w:tmpl w:val="B1BE6F68"/>
@@ -6107,7 +6945,7 @@
     <w:abstractNumId w:val="0"/>
   </w:num>
   <w:num w:numId="4">
-    <w:abstractNumId w:val="20"/>
+    <w:abstractNumId w:val="21"/>
   </w:num>
   <w:num w:numId="5">
     <w:abstractNumId w:val="11"/>
@@ -6119,7 +6957,7 @@
     <w:abstractNumId w:val="8"/>
   </w:num>
   <w:num w:numId="8">
-    <w:abstractNumId w:val="19"/>
+    <w:abstractNumId w:val="20"/>
   </w:num>
   <w:num w:numId="9">
     <w:abstractNumId w:val="14"/>
@@ -6170,7 +7008,7 @@
     </w:lvlOverride>
   </w:num>
   <w:num w:numId="21">
-    <w:abstractNumId w:val="18"/>
+    <w:abstractNumId w:val="19"/>
   </w:num>
   <w:num w:numId="22">
     <w:abstractNumId w:val="3"/>
@@ -6219,6 +7057,9 @@
   </w:num>
   <w:num w:numId="32">
     <w:abstractNumId w:val="16"/>
+  </w:num>
+  <w:num w:numId="33">
+    <w:abstractNumId w:val="18"/>
   </w:num>
 </w:numbering>
 </file>
@@ -6694,7 +7535,6 @@
   <w:style w:type="paragraph" w:styleId="Verzeichnis3">
     <w:name w:val="toc 3"/>
     <w:uiPriority w:val="39"/>
-    <w:semiHidden/>
     <w:rsid w:val="00906B87"/>
     <w:pPr>
       <w:tabs>
@@ -7271,6 +8111,46 @@
         </w:tcBorders>
       </w:tcPr>
     </w:tblStylePr>
+  </w:style>
+  <w:style w:type="character" w:styleId="GesichteterLink">
+    <w:name w:val="FollowedHyperlink"/>
+    <w:basedOn w:val="Absatzstandardschriftart"/>
+    <w:uiPriority w:val="99"/>
+    <w:semiHidden/>
+    <w:unhideWhenUsed/>
+    <w:rsid w:val="00332B97"/>
+    <w:rPr>
+      <w:color w:val="800080" w:themeColor="followedHyperlink"/>
+      <w:u w:val="single"/>
+    </w:rPr>
+  </w:style>
+  <w:style w:type="paragraph" w:styleId="Listenabsatz">
+    <w:name w:val="List Paragraph"/>
+    <w:basedOn w:val="Standard"/>
+    <w:uiPriority w:val="34"/>
+    <w:qFormat/>
+    <w:rsid w:val="002C0D39"/>
+    <w:pPr>
+      <w:ind w:left="720"/>
+      <w:contextualSpacing/>
+    </w:pPr>
+  </w:style>
+  <w:style w:type="paragraph" w:styleId="StandardWeb">
+    <w:name w:val="Normal (Web)"/>
+    <w:basedOn w:val="Standard"/>
+    <w:uiPriority w:val="99"/>
+    <w:semiHidden/>
+    <w:unhideWhenUsed/>
+    <w:rsid w:val="00434882"/>
+    <w:pPr>
+      <w:spacing w:before="100" w:beforeAutospacing="1" w:after="100" w:afterAutospacing="1" w:line="240" w:lineRule="auto"/>
+      <w:jc w:val="left"/>
+    </w:pPr>
+    <w:rPr>
+      <w:rFonts w:ascii="Times" w:hAnsi="Times"/>
+      <w:kern w:val="0"/>
+      <w:sz w:val="20"/>
+    </w:rPr>
   </w:style>
 </w:styles>
 </file>
@@ -7746,7 +8626,6 @@
   <w:style w:type="paragraph" w:styleId="Verzeichnis3">
     <w:name w:val="toc 3"/>
     <w:uiPriority w:val="39"/>
-    <w:semiHidden/>
     <w:rsid w:val="00906B87"/>
     <w:pPr>
       <w:tabs>
@@ -8323,6 +9202,46 @@
         </w:tcBorders>
       </w:tcPr>
     </w:tblStylePr>
+  </w:style>
+  <w:style w:type="character" w:styleId="GesichteterLink">
+    <w:name w:val="FollowedHyperlink"/>
+    <w:basedOn w:val="Absatzstandardschriftart"/>
+    <w:uiPriority w:val="99"/>
+    <w:semiHidden/>
+    <w:unhideWhenUsed/>
+    <w:rsid w:val="00332B97"/>
+    <w:rPr>
+      <w:color w:val="800080" w:themeColor="followedHyperlink"/>
+      <w:u w:val="single"/>
+    </w:rPr>
+  </w:style>
+  <w:style w:type="paragraph" w:styleId="Listenabsatz">
+    <w:name w:val="List Paragraph"/>
+    <w:basedOn w:val="Standard"/>
+    <w:uiPriority w:val="34"/>
+    <w:qFormat/>
+    <w:rsid w:val="002C0D39"/>
+    <w:pPr>
+      <w:ind w:left="720"/>
+      <w:contextualSpacing/>
+    </w:pPr>
+  </w:style>
+  <w:style w:type="paragraph" w:styleId="StandardWeb">
+    <w:name w:val="Normal (Web)"/>
+    <w:basedOn w:val="Standard"/>
+    <w:uiPriority w:val="99"/>
+    <w:semiHidden/>
+    <w:unhideWhenUsed/>
+    <w:rsid w:val="00434882"/>
+    <w:pPr>
+      <w:spacing w:before="100" w:beforeAutospacing="1" w:after="100" w:afterAutospacing="1" w:line="240" w:lineRule="auto"/>
+      <w:jc w:val="left"/>
+    </w:pPr>
+    <w:rPr>
+      <w:rFonts w:ascii="Times" w:hAnsi="Times"/>
+      <w:kern w:val="0"/>
+      <w:sz w:val="20"/>
+    </w:rPr>
   </w:style>
 </w:styles>
 </file>
@@ -8617,7 +9536,7 @@
 </file>
 
 <file path=customXml/itemProps1.xml><?xml version="1.0" encoding="utf-8"?>
-<ds:datastoreItem xmlns:ds="http://schemas.openxmlformats.org/officeDocument/2006/customXml" ds:itemID="{65D3D4F6-9400-9F40-A83A-02B2B996B51B}">
+<ds:datastoreItem xmlns:ds="http://schemas.openxmlformats.org/officeDocument/2006/customXml" ds:itemID="{06DE85AE-83B9-694B-87A5-20DAEF687F12}">
   <ds:schemaRefs>
     <ds:schemaRef ds:uri="http://schemas.openxmlformats.org/officeDocument/2006/bibliography"/>
   </ds:schemaRefs>

</xml_diff>